<commit_message>
Adding household income files for California
</commit_message>
<xml_diff>
--- a/Notes-for-Project1-Presentation.docx
+++ b/Notes-for-Project1-Presentation.docx
@@ -56,25 +56,6 @@
           <w:sz w:val="24"/>
           <w:szCs w:val="24"/>
         </w:rPr>
-        <w:t>Reason for Including</w:t>
-      </w:r>
-    </w:p>
-    <w:p>
-      <w:pPr>
-        <w:spacing w:line="360" w:lineRule="auto"/>
-        <w:jc w:val="left"/>
-        <w:rPr>
-          <w:rFonts w:ascii="Georgia" w:hAnsi="Georgia"/>
-          <w:sz w:val="24"/>
-          <w:szCs w:val="24"/>
-        </w:rPr>
-      </w:pPr>
-      <w:r>
-        <w:rPr>
-          <w:rFonts w:ascii="Georgia" w:hAnsi="Georgia"/>
-          <w:sz w:val="24"/>
-          <w:szCs w:val="24"/>
-        </w:rPr>
         <w:t>Median household income is a well-recognized indicator of income and poverty, which can compromise physical and mental health.[1,2] However, it is strongly correlated with children in poverty, which is already ranked, and therefore not included as a ranked measure.</w:t>
       </w:r>
       <w:r>
@@ -103,13 +84,17 @@
         <w:jc w:val="left"/>
         <w:rPr>
           <w:rFonts w:ascii="Georgia" w:hAnsi="Georgia"/>
-          <w:sz w:val="24"/>
-          <w:szCs w:val="24"/>
-        </w:rPr>
-      </w:pPr>
-      <w:r>
-        <w:rPr>
-          <w:rFonts w:ascii="Georgia" w:hAnsi="Georgia"/>
+          <w:i/>
+          <w:iCs/>
+          <w:sz w:val="24"/>
+          <w:szCs w:val="24"/>
+        </w:rPr>
+      </w:pPr>
+      <w:r>
+        <w:rPr>
+          <w:rFonts w:ascii="Georgia" w:hAnsi="Georgia"/>
+          <w:i/>
+          <w:iCs/>
           <w:sz w:val="24"/>
           <w:szCs w:val="24"/>
         </w:rPr>
@@ -170,41 +155,56 @@
           <w:sz w:val="24"/>
           <w:szCs w:val="24"/>
         </w:rPr>
-        <w:t>Median Household Income is the income where half of households in a county earn more and half of households earn less. Income, defined as “Total income,” is the sum of the amounts reported separately for: wage or salary income; net self-employment income; interest, dividends, or net rental or royalty income or income from estates and trusts; Social Security or Railroad Retirement income; Supplemental Security Income (SSI); public assistance or welfare payments; retirement, survivor, or disability pensions; and all other income. Receipts from the following sources are not included as income: capital gains; money received from the sale of property (unless the recipient was engaged in the business of selling such property); the value of income “in kind” from food stamps, public housing subsidies, medical care, employer contributions for individuals, etc.; withdrawal of bank deposits; money borrowed; tax refunds; exchange of money between relatives living in the same household; and gifts and lump-sum inheritances, insurance payments, and other types of lump-sum receipts.</w:t>
-      </w:r>
-      <w:r>
-        <w:rPr>
-          <w:rFonts w:ascii="Georgia" w:hAnsi="Georgia"/>
-          <w:sz w:val="24"/>
-          <w:szCs w:val="24"/>
-        </w:rPr>
-        <w:t>”</w:t>
-      </w:r>
-    </w:p>
-    <w:p>
-      <w:pPr>
-        <w:spacing w:line="360" w:lineRule="auto"/>
-        <w:jc w:val="left"/>
-        <w:rPr>
-          <w:rFonts w:ascii="Georgia" w:hAnsi="Georgia"/>
-          <w:sz w:val="24"/>
-          <w:szCs w:val="24"/>
-        </w:rPr>
-      </w:pPr>
-    </w:p>
-    <w:p>
-      <w:pPr>
-        <w:spacing w:line="360" w:lineRule="auto"/>
-        <w:jc w:val="left"/>
-        <w:rPr>
-          <w:rFonts w:ascii="Georgia" w:hAnsi="Georgia"/>
-          <w:sz w:val="24"/>
-          <w:szCs w:val="24"/>
-        </w:rPr>
-      </w:pPr>
-      <w:r>
-        <w:rPr>
-          <w:rFonts w:ascii="Georgia" w:hAnsi="Georgia"/>
+        <w:t xml:space="preserve">Median Household Income is the income where half of households in a county earn more and half of households earn less. </w:t>
+      </w:r>
+    </w:p>
+    <w:p>
+      <w:pPr>
+        <w:spacing w:line="360" w:lineRule="auto"/>
+        <w:jc w:val="left"/>
+        <w:rPr>
+          <w:rFonts w:ascii="Georgia" w:hAnsi="Georgia"/>
+          <w:sz w:val="24"/>
+          <w:szCs w:val="24"/>
+        </w:rPr>
+      </w:pPr>
+      <w:r>
+        <w:rPr>
+          <w:rFonts w:ascii="Georgia" w:hAnsi="Georgia"/>
+          <w:sz w:val="24"/>
+          <w:szCs w:val="24"/>
+        </w:rPr>
+        <w:t xml:space="preserve">Income, defined as “Total income,” is the sum of the amounts reported separately for: wage or salary income; net self-employment income; interest, dividends, or net rental or royalty income or income from estates and trusts; Social Security or Railroad Retirement income; Supplemental Security Income (SSI); public assistance or welfare payments; retirement, survivor, or disability pensions; and all other income. </w:t>
+      </w:r>
+    </w:p>
+    <w:p>
+      <w:pPr>
+        <w:spacing w:line="360" w:lineRule="auto"/>
+        <w:jc w:val="left"/>
+        <w:rPr>
+          <w:rFonts w:ascii="Georgia" w:hAnsi="Georgia"/>
+          <w:sz w:val="24"/>
+          <w:szCs w:val="24"/>
+        </w:rPr>
+      </w:pPr>
+    </w:p>
+    <w:p>
+      <w:pPr>
+        <w:spacing w:line="360" w:lineRule="auto"/>
+        <w:jc w:val="left"/>
+        <w:rPr>
+          <w:rFonts w:ascii="Georgia" w:hAnsi="Georgia"/>
+          <w:i/>
+          <w:iCs/>
+          <w:sz w:val="24"/>
+          <w:szCs w:val="24"/>
+        </w:rPr>
+      </w:pPr>
+      <w:r>
+        <w:rPr>
+          <w:rFonts w:ascii="Georgia" w:hAnsi="Georgia"/>
+          <w:i/>
+          <w:iCs/>
           <w:sz w:val="24"/>
           <w:szCs w:val="24"/>
         </w:rPr>
@@ -306,84 +306,102 @@
           <w:sz w:val="24"/>
           <w:szCs w:val="24"/>
         </w:rPr>
+        <w:t xml:space="preserve">Some of the data was too specific (ex. </w:t>
+      </w:r>
+      <w:r>
+        <w:rPr>
+          <w:rFonts w:ascii="Georgia" w:hAnsi="Georgia"/>
+          <w:sz w:val="24"/>
+          <w:szCs w:val="24"/>
+        </w:rPr>
+        <w:t>“Household Income and Income per Household Member among women with a Birth in the Past Year, by Marital Status: 2006-2017”</w:t>
+      </w:r>
+    </w:p>
+    <w:p>
+      <w:pPr>
+        <w:spacing w:line="360" w:lineRule="auto"/>
+        <w:jc w:val="left"/>
+        <w:rPr>
+          <w:rFonts w:ascii="Georgia" w:hAnsi="Georgia"/>
+          <w:sz w:val="24"/>
+          <w:szCs w:val="24"/>
+        </w:rPr>
+      </w:pPr>
+    </w:p>
+    <w:p>
+      <w:pPr>
+        <w:spacing w:line="360" w:lineRule="auto"/>
+        <w:jc w:val="left"/>
+        <w:rPr>
+          <w:rFonts w:ascii="Georgia" w:hAnsi="Georgia"/>
+          <w:sz w:val="24"/>
+          <w:szCs w:val="24"/>
+        </w:rPr>
+      </w:pPr>
+    </w:p>
+    <w:p>
+      <w:pPr>
+        <w:spacing w:line="360" w:lineRule="auto"/>
+        <w:jc w:val="left"/>
+        <w:rPr>
+          <w:rFonts w:ascii="Georgia" w:hAnsi="Georgia"/>
+          <w:sz w:val="24"/>
+          <w:szCs w:val="24"/>
+        </w:rPr>
+      </w:pPr>
+      <w:r>
+        <w:rPr>
+          <w:rFonts w:ascii="Georgia" w:hAnsi="Georgia"/>
+          <w:sz w:val="24"/>
+          <w:szCs w:val="24"/>
+        </w:rPr>
+        <w:t>On Bea.gov  (U.S. Bureau of Economic Analysis)</w:t>
+      </w:r>
+      <w:r>
+        <w:rPr>
+          <w:rFonts w:ascii="Georgia" w:hAnsi="Georgia"/>
+          <w:sz w:val="24"/>
+          <w:szCs w:val="24"/>
+        </w:rPr>
+        <w:t>:</w:t>
+      </w:r>
+    </w:p>
+    <w:p>
+      <w:pPr>
+        <w:spacing w:line="360" w:lineRule="auto"/>
+        <w:jc w:val="left"/>
+        <w:rPr>
+          <w:rFonts w:ascii="Georgia" w:hAnsi="Georgia"/>
+          <w:sz w:val="24"/>
+          <w:szCs w:val="24"/>
+        </w:rPr>
+      </w:pPr>
+      <w:r>
+        <w:rPr>
+          <w:rFonts w:ascii="Georgia" w:hAnsi="Georgia"/>
+          <w:sz w:val="24"/>
+          <w:szCs w:val="24"/>
+        </w:rPr>
         <w:lastRenderedPageBreak/>
-        <w:t xml:space="preserve">Some of the data was too specific (ex. </w:t>
-      </w:r>
-      <w:r>
-        <w:rPr>
-          <w:rFonts w:ascii="Georgia" w:hAnsi="Georgia"/>
-          <w:sz w:val="24"/>
-          <w:szCs w:val="24"/>
-        </w:rPr>
-        <w:t>“Household Income and Income per Household Member among women with a Birth in the Past Year, by Marital Status: 2006-2017”</w:t>
-      </w:r>
-    </w:p>
-    <w:p>
-      <w:pPr>
-        <w:spacing w:line="360" w:lineRule="auto"/>
-        <w:jc w:val="left"/>
-        <w:rPr>
-          <w:rFonts w:ascii="Georgia" w:hAnsi="Georgia"/>
-          <w:sz w:val="24"/>
-          <w:szCs w:val="24"/>
-        </w:rPr>
-      </w:pPr>
-    </w:p>
-    <w:p>
-      <w:pPr>
-        <w:spacing w:line="360" w:lineRule="auto"/>
-        <w:jc w:val="left"/>
-        <w:rPr>
-          <w:rFonts w:ascii="Georgia" w:hAnsi="Georgia"/>
-          <w:sz w:val="24"/>
-          <w:szCs w:val="24"/>
-        </w:rPr>
-      </w:pPr>
-    </w:p>
-    <w:p>
-      <w:pPr>
-        <w:spacing w:line="360" w:lineRule="auto"/>
-        <w:jc w:val="left"/>
-        <w:rPr>
-          <w:rFonts w:ascii="Georgia" w:hAnsi="Georgia"/>
-          <w:sz w:val="24"/>
-          <w:szCs w:val="24"/>
-        </w:rPr>
-      </w:pPr>
-      <w:r>
-        <w:rPr>
-          <w:rFonts w:ascii="Georgia" w:hAnsi="Georgia"/>
-          <w:sz w:val="24"/>
-          <w:szCs w:val="24"/>
-        </w:rPr>
-        <w:t>On Bea.gov  (U.S. Bureau of Economic Analysis)</w:t>
-      </w:r>
-      <w:r>
-        <w:rPr>
-          <w:rFonts w:ascii="Georgia" w:hAnsi="Georgia"/>
-          <w:sz w:val="24"/>
-          <w:szCs w:val="24"/>
-        </w:rPr>
-        <w:t>:</w:t>
-      </w:r>
-    </w:p>
-    <w:p>
-      <w:pPr>
-        <w:spacing w:line="360" w:lineRule="auto"/>
-        <w:jc w:val="left"/>
-        <w:rPr>
-          <w:rFonts w:ascii="Georgia" w:hAnsi="Georgia"/>
-          <w:sz w:val="24"/>
-          <w:szCs w:val="24"/>
-        </w:rPr>
-      </w:pPr>
-      <w:r>
-        <w:rPr>
-          <w:rFonts w:ascii="Georgia" w:hAnsi="Georgia"/>
-          <w:sz w:val="24"/>
-          <w:szCs w:val="24"/>
-        </w:rPr>
-        <w:t>Had “detailed income and employment statistics by state, county, and metropolitan area” but found the data source too late in the process to be able to work with the API (no csvs available)</w:t>
+        <w:t xml:space="preserve">Had “detailed income and employment statistics by state, county, and metropolitan area” but found the data source too late in the process to be able to work with the API (no </w:t>
+      </w:r>
+      <w:proofErr w:type="spellStart"/>
+      <w:r>
+        <w:rPr>
+          <w:rFonts w:ascii="Georgia" w:hAnsi="Georgia"/>
+          <w:sz w:val="24"/>
+          <w:szCs w:val="24"/>
+        </w:rPr>
+        <w:t>csvs</w:t>
+      </w:r>
+      <w:proofErr w:type="spellEnd"/>
+      <w:r>
+        <w:rPr>
+          <w:rFonts w:ascii="Georgia" w:hAnsi="Georgia"/>
+          <w:sz w:val="24"/>
+          <w:szCs w:val="24"/>
+        </w:rPr>
+        <w:t xml:space="preserve"> available)</w:t>
       </w:r>
     </w:p>
     <w:p>

</xml_diff>